<commit_message>
bla bla bla bla bla bla ble ble ble ble ble
</commit_message>
<xml_diff>
--- a/Wreck Road.docx
+++ b/Wreck Road.docx
@@ -212,9 +212,72 @@
       </w:r>
     </w:p>
     <w:p>
-      <w:pPr>
-        <w:pStyle w:val="Loendilik"/>
-      </w:pPr>
+      <w:r>
+        <w:t>GameLoop</w:t>
+      </w:r>
+    </w:p>
+    <w:p>
+      <w:pPr>
+        <w:pStyle w:val="Loendilik"/>
+        <w:numPr>
+          <w:ilvl w:val="0"/>
+          <w:numId w:val="2"/>
+        </w:numPr>
+      </w:pPr>
+      <w:r>
+        <w:t>Loogika mis kirjeldab ära mängu tegevused</w:t>
+      </w:r>
+    </w:p>
+    <w:p>
+      <w:pPr>
+        <w:pStyle w:val="Loendilik"/>
+        <w:numPr>
+          <w:ilvl w:val="0"/>
+          <w:numId w:val="2"/>
+        </w:numPr>
+      </w:pPr>
+      <w:r>
+        <w:t>Mängija saab navigeerida vaadete vahel</w:t>
+      </w:r>
+    </w:p>
+    <w:p>
+      <w:pPr>
+        <w:pStyle w:val="Loendilik"/>
+        <w:numPr>
+          <w:ilvl w:val="0"/>
+          <w:numId w:val="2"/>
+        </w:numPr>
+      </w:pPr>
+      <w:r>
+        <w:t>Mängija saab näha oma autot</w:t>
+      </w:r>
+    </w:p>
+    <w:p>
+      <w:pPr>
+        <w:pStyle w:val="Loendilik"/>
+        <w:numPr>
+          <w:ilvl w:val="0"/>
+          <w:numId w:val="2"/>
+        </w:numPr>
+      </w:pPr>
+      <w:r>
+        <w:t>Mängija saab hankida uusi autosi</w:t>
+      </w:r>
+    </w:p>
+    <w:p>
+      <w:pPr>
+        <w:pStyle w:val="Loendilik"/>
+        <w:numPr>
+          <w:ilvl w:val="0"/>
+          <w:numId w:val="2"/>
+        </w:numPr>
+      </w:pPr>
+      <w:r>
+        <w:t xml:space="preserve">Story </w:t>
+      </w:r>
+      <w:r>
+        <w:t>quest</w:t>
+      </w:r>
     </w:p>
     <w:p/>
     <w:sectPr>
@@ -345,7 +408,7 @@
   <w:abstractNum w:abstractNumId="1" w15:restartNumberingAfterBreak="0">
     <w:nsid w:val="14C879FE"/>
     <w:multiLevelType w:val="hybridMultilevel"/>
-    <w:tmpl w:val="2910BE78"/>
+    <w:tmpl w:val="DACE952A"/>
     <w:lvl w:ilvl="0" w:tplc="0425000F">
       <w:start w:val="1"/>
       <w:numFmt w:val="decimal"/>

</xml_diff>